<commit_message>
Final Clean Up 4/4/24 PM
 On branch HP_D
 Changes to be committed:
	modified:   Session_Log_and_Notes.docx
</commit_message>
<xml_diff>
--- a/Session_Log_and_Notes.docx
+++ b/Session_Log_and_Notes.docx
@@ -4133,105 +4133,422 @@
       </w:r>
       <w:proofErr w:type="spellEnd"/>
       <w:r>
+        <w:t>&gt;git status</w:t>
+      </w:r>
+    </w:p>
+    <w:p>
+      <w:r>
+        <w:t>On branch HP_D</w:t>
+      </w:r>
+    </w:p>
+    <w:p>
+      <w:r>
+        <w:t>Changes not staged for commit:</w:t>
+      </w:r>
+    </w:p>
+    <w:p>
+      <w:r>
+        <w:t xml:space="preserve">  (use "git add &lt;file&gt;..." to update what will be committed)</w:t>
+      </w:r>
+    </w:p>
+    <w:p>
+      <w:r>
+        <w:t xml:space="preserve">  (use "git restore &lt;file&gt;..." to discard changes in working directory)</w:t>
+      </w:r>
+    </w:p>
+    <w:p>
+      <w:r>
+        <w:t xml:space="preserve">        modified:   </w:t>
+      </w:r>
+      <w:proofErr w:type="gramStart"/>
+      <w:r>
+        <w:t>Session_Log_and_Notes.docx</w:t>
+      </w:r>
+      <w:proofErr w:type="gramEnd"/>
+    </w:p>
+    <w:p/>
+    <w:p>
+      <w:r>
+        <w:t>no changes added to commit (use "git add" and/or "git commit -a")</w:t>
+      </w:r>
+    </w:p>
+    <w:p/>
+    <w:p>
+      <w:r>
+        <w:t>C:\Users\Steve\OneDrive\Working Files\</w:t>
+      </w:r>
+      <w:proofErr w:type="spellStart"/>
+      <w:r>
+        <w:t>Git_Learning</w:t>
+      </w:r>
+      <w:proofErr w:type="spellEnd"/>
+      <w:r>
+        <w:t>\</w:t>
+      </w:r>
+      <w:proofErr w:type="spellStart"/>
+      <w:r>
+        <w:t>Git_Education</w:t>
+      </w:r>
+      <w:proofErr w:type="spellEnd"/>
+      <w:r>
+        <w:t>&gt;git status</w:t>
+      </w:r>
+    </w:p>
+    <w:p>
+      <w:r>
+        <w:t>On branch HP_D</w:t>
+      </w:r>
+    </w:p>
+    <w:p>
+      <w:r>
+        <w:t>Changes not staged for commit:</w:t>
+      </w:r>
+    </w:p>
+    <w:p>
+      <w:r>
+        <w:t xml:space="preserve">  (use "git add &lt;file&gt;..." to update what will be committed)</w:t>
+      </w:r>
+    </w:p>
+    <w:p>
+      <w:r>
+        <w:t xml:space="preserve">  (use "git restore &lt;file&gt;..." to discard changes in working directory)</w:t>
+      </w:r>
+    </w:p>
+    <w:p>
+      <w:r>
+        <w:t xml:space="preserve">        modified:   </w:t>
+      </w:r>
+      <w:proofErr w:type="gramStart"/>
+      <w:r>
+        <w:t>Git_Learning_Resources.docx</w:t>
+      </w:r>
+      <w:proofErr w:type="gramEnd"/>
+    </w:p>
+    <w:p>
+      <w:r>
+        <w:t xml:space="preserve">        modified:   </w:t>
+      </w:r>
+      <w:proofErr w:type="gramStart"/>
+      <w:r>
+        <w:t>Session_Log_and_Notes.docx</w:t>
+      </w:r>
+      <w:proofErr w:type="gramEnd"/>
+    </w:p>
+    <w:p/>
+    <w:p>
+      <w:r>
+        <w:t>no changes added to commit (use "git add" and/or "git commit -a")</w:t>
+      </w:r>
+    </w:p>
+    <w:p/>
+    <w:p>
+      <w:r>
+        <w:t>C:\Users\Steve\OneDrive\Working Files\</w:t>
+      </w:r>
+      <w:proofErr w:type="spellStart"/>
+      <w:r>
+        <w:t>Git_Learning</w:t>
+      </w:r>
+      <w:proofErr w:type="spellEnd"/>
+      <w:r>
+        <w:t>\</w:t>
+      </w:r>
+      <w:proofErr w:type="spellStart"/>
+      <w:r>
+        <w:t>Git_Education</w:t>
+      </w:r>
+      <w:proofErr w:type="spellEnd"/>
+      <w:r>
+        <w:t xml:space="preserve">&gt;git add </w:t>
+      </w:r>
+      <w:proofErr w:type="gramStart"/>
+      <w:r>
+        <w:t>Git_Learning_Resources.docx</w:t>
+      </w:r>
+      <w:proofErr w:type="gramEnd"/>
+    </w:p>
+    <w:p/>
+    <w:p>
+      <w:r>
+        <w:t>C:\Users\Steve\OneDrive\Working Files\</w:t>
+      </w:r>
+      <w:proofErr w:type="spellStart"/>
+      <w:r>
+        <w:t>Git_Learning</w:t>
+      </w:r>
+      <w:proofErr w:type="spellEnd"/>
+      <w:r>
+        <w:t>\</w:t>
+      </w:r>
+      <w:proofErr w:type="spellStart"/>
+      <w:r>
+        <w:t>Git_Education</w:t>
+      </w:r>
+      <w:proofErr w:type="spellEnd"/>
+      <w:r>
+        <w:t xml:space="preserve">&gt;git add </w:t>
+      </w:r>
+      <w:proofErr w:type="gramStart"/>
+      <w:r>
+        <w:t>Session_Log_and_Notes.docx</w:t>
+      </w:r>
+      <w:proofErr w:type="gramEnd"/>
+    </w:p>
+    <w:p>
+      <w:r>
+        <w:t xml:space="preserve">error: open("Session_Log_and_Notes.docx"): Permission </w:t>
+      </w:r>
+      <w:proofErr w:type="gramStart"/>
+      <w:r>
+        <w:t>denied</w:t>
+      </w:r>
+      <w:proofErr w:type="gramEnd"/>
+    </w:p>
+    <w:p>
+      <w:r>
+        <w:t>error: unable to index file 'Session_Log_and_Notes.docx'</w:t>
+      </w:r>
+    </w:p>
+    <w:p>
+      <w:r>
+        <w:lastRenderedPageBreak/>
+        <w:t xml:space="preserve">fatal: updating files </w:t>
+      </w:r>
+      <w:proofErr w:type="gramStart"/>
+      <w:r>
+        <w:t>failed</w:t>
+      </w:r>
+      <w:proofErr w:type="gramEnd"/>
+    </w:p>
+    <w:p/>
+    <w:p>
+      <w:r>
+        <w:t>C:\Users\Steve\OneDrive\Working Files\</w:t>
+      </w:r>
+      <w:proofErr w:type="spellStart"/>
+      <w:r>
+        <w:t>Git_Learning</w:t>
+      </w:r>
+      <w:proofErr w:type="spellEnd"/>
+      <w:r>
+        <w:t>\</w:t>
+      </w:r>
+      <w:proofErr w:type="spellStart"/>
+      <w:r>
+        <w:t>Git_Education</w:t>
+      </w:r>
+      <w:proofErr w:type="spellEnd"/>
+      <w:r>
+        <w:t xml:space="preserve">&gt;git add </w:t>
+      </w:r>
+      <w:proofErr w:type="gramStart"/>
+      <w:r>
+        <w:t>Session_Log_and_Notes.docx</w:t>
+      </w:r>
+      <w:proofErr w:type="gramEnd"/>
+    </w:p>
+    <w:p/>
+    <w:p>
+      <w:r>
+        <w:t>C:\Users\Steve\OneDrive\Working Files\</w:t>
+      </w:r>
+      <w:proofErr w:type="spellStart"/>
+      <w:r>
+        <w:t>Git_Learning</w:t>
+      </w:r>
+      <w:proofErr w:type="spellEnd"/>
+      <w:r>
+        <w:t>\</w:t>
+      </w:r>
+      <w:proofErr w:type="spellStart"/>
+      <w:r>
+        <w:t>Git_Education</w:t>
+      </w:r>
+      <w:proofErr w:type="spellEnd"/>
+      <w:r>
+        <w:t xml:space="preserve">&gt;git </w:t>
+      </w:r>
+      <w:proofErr w:type="gramStart"/>
+      <w:r>
+        <w:t>commit</w:t>
+      </w:r>
+      <w:proofErr w:type="gramEnd"/>
+    </w:p>
+    <w:p>
+      <w:r>
+        <w:t>hint: Waiting for your editor to close the file... unix2dos: converting file C:/Users/Steve/OneDrive/Working Files/</w:t>
+      </w:r>
+      <w:proofErr w:type="spellStart"/>
+      <w:r>
+        <w:t>Git_Learning</w:t>
+      </w:r>
+      <w:proofErr w:type="spellEnd"/>
+      <w:r>
+        <w:t>/</w:t>
+      </w:r>
+      <w:proofErr w:type="spellStart"/>
+      <w:r>
+        <w:t>Git_Education</w:t>
+      </w:r>
+      <w:proofErr w:type="spellEnd"/>
+      <w:proofErr w:type="gramStart"/>
+      <w:r>
+        <w:t>/.git</w:t>
+      </w:r>
+      <w:proofErr w:type="gramEnd"/>
+      <w:r>
+        <w:t>/COMMIT_EDITMSG to DOS format...</w:t>
+      </w:r>
+    </w:p>
+    <w:p>
+      <w:r>
+        <w:t>dos2unix: converting file C:/Users/Steve/OneDrive/Working Files/</w:t>
+      </w:r>
+      <w:proofErr w:type="spellStart"/>
+      <w:r>
+        <w:t>Git_Learning</w:t>
+      </w:r>
+      <w:proofErr w:type="spellEnd"/>
+      <w:r>
+        <w:t>/</w:t>
+      </w:r>
+      <w:proofErr w:type="spellStart"/>
+      <w:r>
+        <w:t>Git_Education</w:t>
+      </w:r>
+      <w:proofErr w:type="spellEnd"/>
+      <w:proofErr w:type="gramStart"/>
+      <w:r>
+        <w:t>/.git</w:t>
+      </w:r>
+      <w:proofErr w:type="gramEnd"/>
+      <w:r>
+        <w:t>/COMMIT_EDITMSG to Unix format...</w:t>
+      </w:r>
+    </w:p>
+    <w:p>
+      <w:r>
+        <w:t xml:space="preserve">[HP_D 79f0eb6] Adding back after editing on Home HP 4/4/2024 </w:t>
+      </w:r>
+      <w:proofErr w:type="gramStart"/>
+      <w:r>
+        <w:t>PM</w:t>
+      </w:r>
+      <w:proofErr w:type="gramEnd"/>
+    </w:p>
+    <w:p>
+      <w:r>
+        <w:t xml:space="preserve"> 2 files changed, 0 </w:t>
+      </w:r>
+      <w:proofErr w:type="gramStart"/>
+      <w:r>
+        <w:t>insertions(</w:t>
+      </w:r>
+      <w:proofErr w:type="gramEnd"/>
+      <w:r>
+        <w:t>+), 0 deletions(-)</w:t>
+      </w:r>
+    </w:p>
+    <w:p/>
+    <w:p>
+      <w:r>
+        <w:t>C:\Users\Steve\OneDrive\Working Files\</w:t>
+      </w:r>
+      <w:proofErr w:type="spellStart"/>
+      <w:r>
+        <w:t>Git_Learning</w:t>
+      </w:r>
+      <w:proofErr w:type="spellEnd"/>
+      <w:r>
+        <w:t>\</w:t>
+      </w:r>
+      <w:proofErr w:type="spellStart"/>
+      <w:r>
+        <w:t>Git_Education</w:t>
+      </w:r>
+      <w:proofErr w:type="spellEnd"/>
+      <w:r>
+        <w:t>&gt;git push origin HP_D</w:t>
+      </w:r>
+    </w:p>
+    <w:p>
+      <w:r>
+        <w:t>Enumerating objects: 7, done.</w:t>
+      </w:r>
+    </w:p>
+    <w:p>
+      <w:r>
+        <w:t>Counting objects: 100% (7/7), done.</w:t>
+      </w:r>
+    </w:p>
+    <w:p>
+      <w:r>
+        <w:t xml:space="preserve">Delta compression using up to 8 </w:t>
+      </w:r>
+      <w:proofErr w:type="gramStart"/>
+      <w:r>
+        <w:t>threads</w:t>
+      </w:r>
+      <w:proofErr w:type="gramEnd"/>
+    </w:p>
+    <w:p>
+      <w:r>
+        <w:t>Compressing objects: 100% (4/4), done.</w:t>
+      </w:r>
+    </w:p>
+    <w:p>
+      <w:r>
+        <w:t>Writing objects: 100% (4/4), 190.37 KiB | 12.69 MiB/s, done.</w:t>
+      </w:r>
+    </w:p>
+    <w:p>
+      <w:r>
+        <w:t>Total 4 (delta 1), reused 0 (delta 0), pack-reused 0 (from 0)</w:t>
+      </w:r>
+    </w:p>
+    <w:p>
+      <w:r>
+        <w:t>remote: Resolving deltas: 100% (1/1), completed with 1 local object.</w:t>
+      </w:r>
+    </w:p>
+    <w:p>
+      <w:r>
+        <w:t>To https://github.com/SteveN5QC/Git_Education</w:t>
+      </w:r>
+    </w:p>
+    <w:p>
+      <w:r>
+        <w:t xml:space="preserve">   4037e0d..79f0eb</w:t>
+      </w:r>
+      <w:proofErr w:type="gramStart"/>
+      <w:r>
+        <w:t>6  HP</w:t>
+      </w:r>
+      <w:proofErr w:type="gramEnd"/>
+      <w:r>
+        <w:t>_D -&gt; HP_D</w:t>
+      </w:r>
+    </w:p>
+    <w:p/>
+    <w:p>
+      <w:r>
+        <w:t>C:\Users\Steve\OneDrive\Working Files\</w:t>
+      </w:r>
+      <w:proofErr w:type="spellStart"/>
+      <w:r>
+        <w:t>Git_Learning</w:t>
+      </w:r>
+      <w:proofErr w:type="spellEnd"/>
+      <w:r>
+        <w:t>\</w:t>
+      </w:r>
+      <w:proofErr w:type="spellStart"/>
+      <w:r>
+        <w:t>Git_Education</w:t>
+      </w:r>
+      <w:proofErr w:type="spellEnd"/>
+      <w:r>
         <w:t>&gt;</w:t>
-      </w:r>
-    </w:p>
-    <w:p/>
-    <w:p/>
-    <w:p/>
-    <w:p>
-      <w:pPr>
-        <w:rPr>
-          <w:b/>
-          <w:bCs/>
-          <w:color w:val="00B050"/>
-        </w:rPr>
-      </w:pPr>
-      <w:r>
-        <w:rPr>
-          <w:b/>
-          <w:bCs/>
-          <w:color w:val="00B050"/>
-        </w:rPr>
-        <w:t>git add ….</w:t>
-      </w:r>
-    </w:p>
-    <w:p>
-      <w:pPr>
-        <w:rPr>
-          <w:b/>
-          <w:bCs/>
-          <w:color w:val="00B050"/>
-        </w:rPr>
-      </w:pPr>
-      <w:r>
-        <w:rPr>
-          <w:b/>
-          <w:bCs/>
-          <w:color w:val="00B050"/>
-        </w:rPr>
-        <w:t>g</w:t>
-      </w:r>
-      <w:r>
-        <w:rPr>
-          <w:b/>
-          <w:bCs/>
-          <w:color w:val="00B050"/>
-        </w:rPr>
-        <w:t xml:space="preserve">it </w:t>
-      </w:r>
-      <w:proofErr w:type="gramStart"/>
-      <w:r>
-        <w:rPr>
-          <w:b/>
-          <w:bCs/>
-          <w:color w:val="00B050"/>
-        </w:rPr>
-        <w:t>commit</w:t>
-      </w:r>
-      <w:proofErr w:type="gramEnd"/>
-    </w:p>
-    <w:p>
-      <w:pPr>
-        <w:rPr>
-          <w:b/>
-          <w:bCs/>
-          <w:color w:val="00B050"/>
-        </w:rPr>
-      </w:pPr>
-      <w:r>
-        <w:rPr>
-          <w:b/>
-          <w:bCs/>
-          <w:color w:val="00B050"/>
-        </w:rPr>
-        <w:t xml:space="preserve">git push </w:t>
-      </w:r>
-      <w:proofErr w:type="spellStart"/>
-      <w:r>
-        <w:rPr>
-          <w:b/>
-          <w:bCs/>
-          <w:color w:val="00B050"/>
-        </w:rPr>
-        <w:t>rigin</w:t>
-      </w:r>
-      <w:proofErr w:type="spellEnd"/>
-      <w:r>
-        <w:rPr>
-          <w:b/>
-          <w:bCs/>
-          <w:color w:val="00B050"/>
-        </w:rPr>
-        <w:t xml:space="preserve"> </w:t>
-      </w:r>
-      <w:r>
-        <w:rPr>
-          <w:b/>
-          <w:bCs/>
-          <w:color w:val="00B050"/>
-        </w:rPr>
-        <w:t>HP_D</w:t>
       </w:r>
     </w:p>
     <w:sectPr>

</xml_diff>